<commit_message>
CA3: Fix bug: last note is always harmonic
</commit_message>
<xml_diff>
--- a/MGen/docs/MGen CA3.docx
+++ b/MGen/docs/MGen CA3.docx
@@ -17224,8 +17224,6 @@
       <w:r>
         <w:t>2nd, 7th and 9th</w:t>
       </w:r>
-      <w:bookmarkStart w:id="213" w:name="_GoBack"/>
-      <w:bookmarkEnd w:id="213"/>
     </w:p>
     <w:p>
       <w:pPr>
@@ -17235,29 +17233,29 @@
           <w:numId w:val="16"/>
         </w:numPr>
       </w:pPr>
-      <w:bookmarkStart w:id="214" w:name="OLE_LINK281"/>
-      <w:bookmarkStart w:id="215" w:name="OLE_LINK282"/>
-      <w:bookmarkStart w:id="216" w:name="OLE_LINK287"/>
+      <w:bookmarkStart w:id="213" w:name="OLE_LINK281"/>
+      <w:bookmarkStart w:id="214" w:name="OLE_LINK282"/>
+      <w:bookmarkStart w:id="215" w:name="OLE_LINK287"/>
       <w:r>
         <w:rPr>
           <w:highlight w:val="red"/>
         </w:rPr>
         <w:t xml:space="preserve">Similar motion to major or minor second should be </w:t>
       </w:r>
-      <w:commentRangeStart w:id="217"/>
+      <w:commentRangeStart w:id="216"/>
       <w:r>
         <w:rPr>
           <w:highlight w:val="red"/>
         </w:rPr>
         <w:t>avoided</w:t>
       </w:r>
-      <w:commentRangeEnd w:id="217"/>
+      <w:commentRangeEnd w:id="216"/>
       <w:r>
         <w:rPr>
           <w:rStyle w:val="a8"/>
           <w:highlight w:val="red"/>
         </w:rPr>
-        <w:commentReference w:id="217"/>
+        <w:commentReference w:id="216"/>
       </w:r>
       <w:r>
         <w:rPr>
@@ -17269,10 +17267,12 @@
       <w:r>
         <w:t>.</w:t>
       </w:r>
-    </w:p>
+      <w:bookmarkStart w:id="217" w:name="_GoBack"/>
+      <w:bookmarkEnd w:id="217"/>
+    </w:p>
+    <w:bookmarkEnd w:id="213"/>
     <w:bookmarkEnd w:id="214"/>
     <w:bookmarkEnd w:id="215"/>
-    <w:bookmarkEnd w:id="216"/>
     <w:p>
       <w:pPr>
         <w:jc w:val="center"/>
@@ -25328,7 +25328,7 @@
       </w:r>
     </w:p>
   </w:comment>
-  <w:comment w:id="217" w:author="Rualark Rualark" w:date="2018-10-26T09:25:00Z" w:initials="RR">
+  <w:comment w:id="216" w:author="Rualark Rualark" w:date="2018-10-26T09:25:00Z" w:initials="RR">
     <w:p>
       <w:pPr>
         <w:pStyle w:val="a9"/>
@@ -27158,7 +27158,7 @@
   <w15:commentEx w15:paraId="5AC77283" w15:done="0"/>
   <w15:commentEx w15:paraId="1154E3DB" w15:done="1"/>
   <w15:commentEx w15:paraId="138FB9DC" w15:done="1"/>
-  <w15:commentEx w15:paraId="06604C8A" w15:done="0"/>
+  <w15:commentEx w15:paraId="06604C8A" w15:done="1"/>
   <w15:commentEx w15:paraId="55FCACE9" w15:done="0"/>
   <w15:commentEx w15:paraId="32E90EA3" w15:done="0"/>
   <w15:commentEx w15:paraId="0FC0A537" w15:done="1"/>
@@ -33340,7 +33340,7 @@
 </file>
 
 <file path=customXml/itemProps1.xml><?xml version="1.0" encoding="utf-8"?>
-<ds:datastoreItem xmlns:ds="http://schemas.openxmlformats.org/officeDocument/2006/customXml" ds:itemID="{EDF15590-81CB-4560-8E9F-C3472DC322FC}">
+<ds:datastoreItem xmlns:ds="http://schemas.openxmlformats.org/officeDocument/2006/customXml" ds:itemID="{76768667-369C-4941-9E35-9F5EA838FE03}">
   <ds:schemaRefs>
     <ds:schemaRef ds:uri="http://schemas.openxmlformats.org/officeDocument/2006/bibliography"/>
   </ds:schemaRefs>

</xml_diff>